<commit_message>
Done alter alter 2
</commit_message>
<xml_diff>
--- a/2/report.docx
+++ b/2/report.docx
@@ -489,7 +489,7 @@
           <w:szCs w:val="28"/>
         </w:rPr>
         <w:drawing>
-          <wp:inline distT="0" distB="0" distL="0" distR="0" wp14:anchorId="3EFEC1E1" wp14:editId="249CFCE5">
+          <wp:inline distT="0" distB="0" distL="0" distR="0" wp14:anchorId="3EFEC1E1" wp14:editId="2155DFCF">
             <wp:extent cx="5943600" cy="2388235"/>
             <wp:effectExtent l="0" t="0" r="0" b="0"/>
             <wp:docPr id="1817996850" name="Рисунок 2"/>
@@ -654,7 +654,7 @@
           <w:noProof/>
         </w:rPr>
         <w:drawing>
-          <wp:inline distT="0" distB="0" distL="0" distR="0" wp14:anchorId="4128B376" wp14:editId="3D9BFF46">
+          <wp:inline distT="0" distB="0" distL="0" distR="0" wp14:anchorId="4128B376" wp14:editId="17A1480D">
             <wp:extent cx="5943600" cy="2393950"/>
             <wp:effectExtent l="0" t="0" r="0" b="6350"/>
             <wp:docPr id="136975446" name="Рисунок 3"/>
@@ -788,7 +788,7 @@
         </w:rPr>
         <w:lastRenderedPageBreak/>
         <w:drawing>
-          <wp:inline distT="0" distB="0" distL="0" distR="0" wp14:anchorId="06EA9E86" wp14:editId="51762CA8">
+          <wp:inline distT="0" distB="0" distL="0" distR="0" wp14:anchorId="06EA9E86" wp14:editId="2921FADA">
             <wp:extent cx="5943600" cy="2406650"/>
             <wp:effectExtent l="0" t="0" r="0" b="0"/>
             <wp:docPr id="1114639736" name="Рисунок 4"/>
@@ -940,7 +940,7 @@
           <w:noProof/>
         </w:rPr>
         <w:drawing>
-          <wp:inline distT="0" distB="0" distL="0" distR="0" wp14:anchorId="2565B66C" wp14:editId="76FFE161">
+          <wp:inline distT="0" distB="0" distL="0" distR="0" wp14:anchorId="2565B66C" wp14:editId="6E1EA80D">
             <wp:extent cx="5943600" cy="2406650"/>
             <wp:effectExtent l="0" t="0" r="0" b="0"/>
             <wp:docPr id="54693682" name="Рисунок 5"/>
@@ -1114,7 +1114,7 @@
         </w:rPr>
         <w:lastRenderedPageBreak/>
         <w:drawing>
-          <wp:inline distT="0" distB="0" distL="0" distR="0" wp14:anchorId="4557445E" wp14:editId="0C781D12">
+          <wp:inline distT="0" distB="0" distL="0" distR="0" wp14:anchorId="4557445E" wp14:editId="48187A75">
             <wp:extent cx="5943600" cy="2403475"/>
             <wp:effectExtent l="0" t="0" r="0" b="0"/>
             <wp:docPr id="445906060" name="Рисунок 6"/>
@@ -1269,7 +1269,7 @@
           <w:noProof/>
         </w:rPr>
         <w:drawing>
-          <wp:inline distT="0" distB="0" distL="0" distR="0" wp14:anchorId="0991A49B" wp14:editId="01B4B45E">
+          <wp:inline distT="0" distB="0" distL="0" distR="0" wp14:anchorId="0991A49B" wp14:editId="7CA459DD">
             <wp:extent cx="5943600" cy="2402205"/>
             <wp:effectExtent l="0" t="0" r="0" b="0"/>
             <wp:docPr id="776623599" name="Рисунок 7"/>
@@ -1427,7 +1427,7 @@
         </w:rPr>
         <w:lastRenderedPageBreak/>
         <w:drawing>
-          <wp:inline distT="0" distB="0" distL="0" distR="0" wp14:anchorId="3CB66552" wp14:editId="45B667B0">
+          <wp:inline distT="0" distB="0" distL="0" distR="0" wp14:anchorId="3CB66552" wp14:editId="39C2AE45">
             <wp:extent cx="5943600" cy="2393950"/>
             <wp:effectExtent l="0" t="0" r="0" b="6350"/>
             <wp:docPr id="1804256684" name="Рисунок 8"/>
@@ -1573,7 +1573,7 @@
           <w:noProof/>
         </w:rPr>
         <w:drawing>
-          <wp:inline distT="0" distB="0" distL="0" distR="0" wp14:anchorId="4613BD27" wp14:editId="7F0D8BBA">
+          <wp:inline distT="0" distB="0" distL="0" distR="0" wp14:anchorId="4613BD27" wp14:editId="7EF93712">
             <wp:extent cx="5943600" cy="2406650"/>
             <wp:effectExtent l="0" t="0" r="0" b="0"/>
             <wp:docPr id="1087626582" name="Рисунок 9"/>
@@ -1804,21 +1804,7 @@
           <w:sz w:val="28"/>
           <w:szCs w:val="28"/>
         </w:rPr>
-        <w:t xml:space="preserve">На рисунке </w:t>
-      </w:r>
-      <w:r>
-        <w:rPr>
-          <w:sz w:val="28"/>
-          <w:szCs w:val="28"/>
-        </w:rPr>
-        <w:t>1</w:t>
-      </w:r>
-      <w:r>
-        <w:rPr>
-          <w:sz w:val="28"/>
-          <w:szCs w:val="28"/>
-        </w:rPr>
-        <w:t xml:space="preserve"> – скриншот сообщения с заданиями на защиту.</w:t>
+        <w:t>На рисунке 1 – скриншот сообщения с заданиями на защиту.</w:t>
       </w:r>
     </w:p>
     <w:p>
@@ -1827,6 +1813,7 @@
       </w:pPr>
       <w:r>
         <w:rPr>
+          <w:noProof/>
           <w:sz w:val="28"/>
           <w:szCs w:val="28"/>
         </w:rPr>
@@ -1875,27 +1862,14 @@
       <w:r>
         <w:t xml:space="preserve">Рисунок </w:t>
       </w:r>
-      <w:r>
-        <w:fldChar w:fldCharType="begin"/>
-      </w:r>
-      <w:r>
-        <w:instrText xml:space="preserve"> SEQ Рисунок \* ARABIC </w:instrText>
-      </w:r>
-      <w:r>
-        <w:fldChar w:fldCharType="separate"/>
-      </w:r>
-      <w:r>
-        <w:rPr>
-          <w:noProof/>
-        </w:rPr>
-        <w:t>1</w:t>
-      </w:r>
-      <w:r>
-        <w:rPr>
-          <w:noProof/>
-        </w:rPr>
-        <w:fldChar w:fldCharType="end"/>
-      </w:r>
+      <w:fldSimple w:instr=" SEQ Рисунок \* ARABIC ">
+        <w:r>
+          <w:rPr>
+            <w:noProof/>
+          </w:rPr>
+          <w:t>1</w:t>
+        </w:r>
+      </w:fldSimple>
       <w:r>
         <w:t xml:space="preserve"> – задания на защиту.</w:t>
       </w:r>
@@ -2145,6 +2119,7 @@
       </w:pPr>
       <w:r>
         <w:rPr>
+          <w:noProof/>
           <w:sz w:val="28"/>
           <w:szCs w:val="28"/>
         </w:rPr>
@@ -2216,6 +2191,7 @@
       </w:pPr>
       <w:r>
         <w:rPr>
+          <w:noProof/>
           <w:sz w:val="28"/>
           <w:szCs w:val="28"/>
         </w:rPr>
@@ -2293,9 +2269,310 @@
     </w:p>
     <w:p>
       <w:pPr>
+        <w:rPr>
+          <w:b/>
+          <w:bCs/>
+          <w:sz w:val="28"/>
+          <w:szCs w:val="28"/>
+        </w:rPr>
+      </w:pPr>
+      <w:bookmarkStart w:id="0" w:name="application"/>
+      <w:r>
+        <w:rPr>
+          <w:b/>
+          <w:bCs/>
+          <w:sz w:val="28"/>
+          <w:szCs w:val="28"/>
+        </w:rPr>
+        <w:lastRenderedPageBreak/>
+        <w:t>На защиту</w:t>
+      </w:r>
+      <w:r>
+        <w:rPr>
+          <w:b/>
+          <w:bCs/>
+          <w:sz w:val="28"/>
+          <w:szCs w:val="28"/>
+        </w:rPr>
+        <w:t xml:space="preserve"> (вторая попытка)</w:t>
+      </w:r>
+    </w:p>
+    <w:p>
+      <w:pPr>
+        <w:rPr>
+          <w:sz w:val="28"/>
+          <w:szCs w:val="28"/>
+        </w:rPr>
+      </w:pPr>
+      <w:r>
+        <w:rPr>
+          <w:sz w:val="28"/>
+          <w:szCs w:val="28"/>
+        </w:rPr>
+        <w:t xml:space="preserve">На рисунке </w:t>
+      </w:r>
+      <w:r>
+        <w:rPr>
+          <w:sz w:val="28"/>
+          <w:szCs w:val="28"/>
+        </w:rPr>
+        <w:t>4</w:t>
+      </w:r>
+      <w:r>
+        <w:rPr>
+          <w:sz w:val="28"/>
+          <w:szCs w:val="28"/>
+        </w:rPr>
+        <w:t xml:space="preserve"> – скриншот сообщения с заданиями на защиту.</w:t>
+      </w:r>
+    </w:p>
+    <w:p>
+      <w:pPr>
+        <w:keepNext/>
+      </w:pPr>
+      <w:r>
+        <w:drawing>
+          <wp:inline distT="0" distB="0" distL="0" distR="0" wp14:anchorId="039475C8" wp14:editId="2F584953">
+            <wp:extent cx="5943600" cy="1761490"/>
+            <wp:effectExtent l="0" t="0" r="0" b="0"/>
+            <wp:docPr id="1910960019" name="Рисунок 1"/>
+            <wp:cNvGraphicFramePr>
+              <a:graphicFrameLocks xmlns:a="http://schemas.openxmlformats.org/drawingml/2006/main" noChangeAspect="1"/>
+            </wp:cNvGraphicFramePr>
+            <a:graphic xmlns:a="http://schemas.openxmlformats.org/drawingml/2006/main">
+              <a:graphicData uri="http://schemas.openxmlformats.org/drawingml/2006/picture">
+                <pic:pic xmlns:pic="http://schemas.openxmlformats.org/drawingml/2006/picture">
+                  <pic:nvPicPr>
+                    <pic:cNvPr id="1910960019" name=""/>
+                    <pic:cNvPicPr/>
+                  </pic:nvPicPr>
+                  <pic:blipFill>
+                    <a:blip r:embed="rId18"/>
+                    <a:stretch>
+                      <a:fillRect/>
+                    </a:stretch>
+                  </pic:blipFill>
+                  <pic:spPr>
+                    <a:xfrm>
+                      <a:off x="0" y="0"/>
+                      <a:ext cx="5943600" cy="1761490"/>
+                    </a:xfrm>
+                    <a:prstGeom prst="rect">
+                      <a:avLst/>
+                    </a:prstGeom>
+                  </pic:spPr>
+                </pic:pic>
+              </a:graphicData>
+            </a:graphic>
+          </wp:inline>
+        </w:drawing>
+      </w:r>
+    </w:p>
+    <w:p>
+      <w:pPr>
+        <w:pStyle w:val="af"/>
+        <w:jc w:val="center"/>
+      </w:pPr>
+      <w:r>
+        <w:t xml:space="preserve">Рисунок </w:t>
+      </w:r>
+      <w:r>
+        <w:t>4</w:t>
+      </w:r>
+      <w:r>
+        <w:t xml:space="preserve"> – задания на защиту.</w:t>
+      </w:r>
+    </w:p>
+    <w:p>
+      <w:pPr>
+        <w:rPr>
+          <w:sz w:val="28"/>
+          <w:szCs w:val="28"/>
+        </w:rPr>
+      </w:pPr>
+      <w:r>
+        <w:rPr>
+          <w:sz w:val="28"/>
+          <w:szCs w:val="28"/>
+        </w:rPr>
+        <w:t>Были добавлены новые данные</w:t>
+      </w:r>
+      <w:r>
+        <w:rPr>
+          <w:b/>
+          <w:bCs/>
+        </w:rPr>
+        <w:t xml:space="preserve"> (</w:t>
+      </w:r>
+      <w:r>
+        <w:rPr>
+          <w:sz w:val="28"/>
+          <w:szCs w:val="28"/>
+        </w:rPr>
+        <w:t>с</w:t>
+      </w:r>
+      <w:r>
+        <w:rPr>
+          <w:sz w:val="28"/>
+          <w:szCs w:val="28"/>
+        </w:rPr>
+        <w:t xml:space="preserve">сылка на соответствующий листинг запросов приведена в разделе </w:t>
+      </w:r>
+      <w:hyperlink w:anchor="application" w:history="1">
+        <w:r>
+          <w:rPr>
+            <w:rStyle w:val="a5"/>
+            <w:sz w:val="28"/>
+            <w:szCs w:val="28"/>
+          </w:rPr>
+          <w:t>«Приложение»</w:t>
+        </w:r>
+      </w:hyperlink>
+      <w:r>
+        <w:rPr>
+          <w:sz w:val="28"/>
+          <w:szCs w:val="28"/>
+        </w:rPr>
+        <w:t>).</w:t>
+      </w:r>
+    </w:p>
+    <w:p>
+      <w:pPr>
         <w:pStyle w:val="a8"/>
-      </w:pPr>
-      <w:bookmarkStart w:id="0" w:name="application"/>
+        <w:keepNext/>
+        <w:rPr>
+          <w:b w:val="0"/>
+          <w:bCs w:val="0"/>
+        </w:rPr>
+      </w:pPr>
+      <w:r>
+        <w:rPr>
+          <w:b w:val="0"/>
+          <w:bCs w:val="0"/>
+        </w:rPr>
+        <w:t>На рисунках 5 и 6 – результаты запросов.</w:t>
+      </w:r>
+    </w:p>
+    <w:p>
+      <w:pPr>
+        <w:pStyle w:val="a8"/>
+        <w:keepNext/>
+      </w:pPr>
+      <w:r>
+        <w:drawing>
+          <wp:inline distT="0" distB="0" distL="0" distR="0" wp14:anchorId="2206CCAD" wp14:editId="79E6BC9F">
+            <wp:extent cx="4248743" cy="3791479"/>
+            <wp:effectExtent l="0" t="0" r="0" b="0"/>
+            <wp:docPr id="757136635" name="Рисунок 1"/>
+            <wp:cNvGraphicFramePr>
+              <a:graphicFrameLocks xmlns:a="http://schemas.openxmlformats.org/drawingml/2006/main" noChangeAspect="1"/>
+            </wp:cNvGraphicFramePr>
+            <a:graphic xmlns:a="http://schemas.openxmlformats.org/drawingml/2006/main">
+              <a:graphicData uri="http://schemas.openxmlformats.org/drawingml/2006/picture">
+                <pic:pic xmlns:pic="http://schemas.openxmlformats.org/drawingml/2006/picture">
+                  <pic:nvPicPr>
+                    <pic:cNvPr id="757136635" name=""/>
+                    <pic:cNvPicPr/>
+                  </pic:nvPicPr>
+                  <pic:blipFill>
+                    <a:blip r:embed="rId19"/>
+                    <a:stretch>
+                      <a:fillRect/>
+                    </a:stretch>
+                  </pic:blipFill>
+                  <pic:spPr>
+                    <a:xfrm>
+                      <a:off x="0" y="0"/>
+                      <a:ext cx="4248743" cy="3791479"/>
+                    </a:xfrm>
+                    <a:prstGeom prst="rect">
+                      <a:avLst/>
+                    </a:prstGeom>
+                  </pic:spPr>
+                </pic:pic>
+              </a:graphicData>
+            </a:graphic>
+          </wp:inline>
+        </w:drawing>
+      </w:r>
+    </w:p>
+    <w:p>
+      <w:pPr>
+        <w:pStyle w:val="af"/>
+        <w:jc w:val="center"/>
+        <w:rPr>
+          <w:lang w:val="en-US"/>
+        </w:rPr>
+      </w:pPr>
+      <w:r>
+        <w:t>Рисунок 5 - первое задание.</w:t>
+      </w:r>
+    </w:p>
+    <w:p>
+      <w:pPr>
+        <w:pStyle w:val="a8"/>
+        <w:keepNext/>
+      </w:pPr>
+      <w:r>
+        <w:lastRenderedPageBreak/>
+        <w:drawing>
+          <wp:inline distT="0" distB="0" distL="0" distR="0" wp14:anchorId="79022BD6" wp14:editId="6358A015">
+            <wp:extent cx="4048690" cy="3172268"/>
+            <wp:effectExtent l="0" t="0" r="9525" b="9525"/>
+            <wp:docPr id="1978112115" name="Рисунок 1"/>
+            <wp:cNvGraphicFramePr>
+              <a:graphicFrameLocks xmlns:a="http://schemas.openxmlformats.org/drawingml/2006/main" noChangeAspect="1"/>
+            </wp:cNvGraphicFramePr>
+            <a:graphic xmlns:a="http://schemas.openxmlformats.org/drawingml/2006/main">
+              <a:graphicData uri="http://schemas.openxmlformats.org/drawingml/2006/picture">
+                <pic:pic xmlns:pic="http://schemas.openxmlformats.org/drawingml/2006/picture">
+                  <pic:nvPicPr>
+                    <pic:cNvPr id="1978112115" name=""/>
+                    <pic:cNvPicPr/>
+                  </pic:nvPicPr>
+                  <pic:blipFill>
+                    <a:blip r:embed="rId20"/>
+                    <a:stretch>
+                      <a:fillRect/>
+                    </a:stretch>
+                  </pic:blipFill>
+                  <pic:spPr>
+                    <a:xfrm>
+                      <a:off x="0" y="0"/>
+                      <a:ext cx="4048690" cy="3172268"/>
+                    </a:xfrm>
+                    <a:prstGeom prst="rect">
+                      <a:avLst/>
+                    </a:prstGeom>
+                  </pic:spPr>
+                </pic:pic>
+              </a:graphicData>
+            </a:graphic>
+          </wp:inline>
+        </w:drawing>
+      </w:r>
+    </w:p>
+    <w:p>
+      <w:pPr>
+        <w:pStyle w:val="af"/>
+        <w:jc w:val="center"/>
+      </w:pPr>
+      <w:r>
+        <w:t>Рисунок 5 - второе задание.</w:t>
+      </w:r>
+    </w:p>
+    <w:p>
+      <w:pPr>
+        <w:pStyle w:val="a8"/>
+      </w:pPr>
+      <w:r>
+        <w:br w:type="page"/>
+      </w:r>
+    </w:p>
+    <w:p>
+      <w:pPr>
+        <w:pStyle w:val="a8"/>
+      </w:pPr>
       <w:r>
         <w:lastRenderedPageBreak/>
         <w:t>Приложение</w:t>
@@ -2392,7 +2669,7 @@
           <w:lang w:val="en-US"/>
         </w:rPr>
       </w:pPr>
-      <w:hyperlink r:id="rId18" w:history="1">
+      <w:hyperlink r:id="rId21" w:history="1">
         <w:r>
           <w:rPr>
             <w:rStyle w:val="a5"/>
@@ -2431,7 +2708,7 @@
           <w:szCs w:val="28"/>
         </w:rPr>
       </w:pPr>
-      <w:hyperlink r:id="rId19" w:history="1">
+      <w:hyperlink r:id="rId22" w:history="1">
         <w:r>
           <w:rPr>
             <w:rStyle w:val="a5"/>
@@ -2471,7 +2748,7 @@
           <w:lang w:val="en-US"/>
         </w:rPr>
       </w:pPr>
-      <w:hyperlink r:id="rId20" w:history="1">
+      <w:hyperlink r:id="rId23" w:history="1">
         <w:r>
           <w:rPr>
             <w:rStyle w:val="a5"/>
@@ -2512,7 +2789,7 @@
           <w:lang w:val="en-US"/>
         </w:rPr>
       </w:pPr>
-      <w:hyperlink r:id="rId21" w:history="1">
+      <w:hyperlink r:id="rId24" w:history="1">
         <w:r>
           <w:rPr>
             <w:rStyle w:val="a5"/>
@@ -2569,7 +2846,7 @@
           <w:lang w:val="en-US"/>
         </w:rPr>
       </w:pPr>
-      <w:hyperlink r:id="rId22" w:history="1">
+      <w:hyperlink r:id="rId25" w:history="1">
         <w:r>
           <w:rPr>
             <w:rStyle w:val="a5"/>
@@ -5507,11 +5784,12 @@
   <w:style w:type="paragraph" w:default="1" w:styleId="a">
     <w:name w:val="Normal"/>
     <w:qFormat/>
-    <w:rsid w:val="00974EEC"/>
+    <w:rsid w:val="00836269"/>
   </w:style>
   <w:style w:type="character" w:default="1" w:styleId="a0">
     <w:name w:val="Default Paragraph Font"/>
     <w:uiPriority w:val="1"/>
+    <w:semiHidden/>
     <w:unhideWhenUsed/>
   </w:style>
   <w:style w:type="table" w:default="1" w:styleId="a1">

</xml_diff>